<commit_message>
Completed test cases, finished main function
</commit_message>
<xml_diff>
--- a/Assignment2_Report_tmh648.docx
+++ b/Assignment2_Report_tmh648.docx
@@ -223,6 +223,1808 @@
     </w:p>
     <w:p>
       <w:pPr>
+        <w:spacing w:line="480" w:lineRule="auto"/>
+        <w:jc w:val="center"/>
+        <w:rPr>
+          <w:b/>
+          <w:bCs/>
+          <w:sz w:val="32"/>
+          <w:szCs w:val="32"/>
+        </w:rPr>
+      </w:pPr>
+      <w:r>
+        <w:rPr>
+          <w:b/>
+          <w:bCs/>
+          <w:sz w:val="32"/>
+          <w:szCs w:val="32"/>
+        </w:rPr>
+        <w:lastRenderedPageBreak/>
+        <w:t>Overview:</w:t>
+      </w:r>
+    </w:p>
+    <w:p>
+      <w:pPr>
+        <w:spacing w:line="480" w:lineRule="auto"/>
+        <w:ind w:firstLine="720"/>
+      </w:pPr>
+      <w:r>
+        <w:t xml:space="preserve">This report is a review of the testing of the BMI app built for assignment 2 of Software Testing and Q/A. In this app there is 1 function to be tested: the BMI function. The exact details of the testing will be described throughout this report along with the results of the testing procedures. </w:t>
+      </w:r>
+    </w:p>
+    <w:p>
+      <w:pPr>
+        <w:spacing w:line="480" w:lineRule="auto"/>
+      </w:pPr>
+    </w:p>
+    <w:p>
+      <w:pPr>
+        <w:spacing w:line="480" w:lineRule="auto"/>
+        <w:jc w:val="center"/>
+        <w:rPr>
+          <w:b/>
+          <w:bCs/>
+          <w:sz w:val="32"/>
+          <w:szCs w:val="32"/>
+        </w:rPr>
+      </w:pPr>
+      <w:r>
+        <w:rPr>
+          <w:b/>
+          <w:bCs/>
+          <w:sz w:val="32"/>
+          <w:szCs w:val="32"/>
+        </w:rPr>
+        <w:t>Functions</w:t>
+      </w:r>
+    </w:p>
+    <w:p>
+      <w:pPr>
+        <w:spacing w:line="480" w:lineRule="auto"/>
+        <w:rPr>
+          <w:b/>
+          <w:bCs/>
+          <w:sz w:val="30"/>
+          <w:szCs w:val="30"/>
+        </w:rPr>
+      </w:pPr>
+      <w:proofErr w:type="gramStart"/>
+      <w:r>
+        <w:rPr>
+          <w:b/>
+          <w:bCs/>
+          <w:sz w:val="30"/>
+          <w:szCs w:val="30"/>
+        </w:rPr>
+        <w:t>BMI(</w:t>
+      </w:r>
+      <w:proofErr w:type="gramEnd"/>
+      <w:r>
+        <w:rPr>
+          <w:b/>
+          <w:bCs/>
+          <w:sz w:val="30"/>
+          <w:szCs w:val="30"/>
+        </w:rPr>
+        <w:t>feet, inches, pounds):</w:t>
+      </w:r>
+    </w:p>
+    <w:p>
+      <w:pPr>
+        <w:spacing w:line="480" w:lineRule="auto"/>
+        <w:rPr>
+          <w:b/>
+          <w:bCs/>
+          <w:sz w:val="28"/>
+          <w:szCs w:val="28"/>
+        </w:rPr>
+      </w:pPr>
+      <w:r>
+        <w:rPr>
+          <w:b/>
+          <w:bCs/>
+          <w:sz w:val="28"/>
+          <w:szCs w:val="28"/>
+        </w:rPr>
+        <w:tab/>
+        <w:t>Description:</w:t>
+      </w:r>
+    </w:p>
+    <w:p>
+      <w:pPr>
+        <w:spacing w:line="480" w:lineRule="auto"/>
+        <w:ind w:left="720"/>
+      </w:pPr>
+      <w:r>
+        <w:t>This function takes 3 inputs as shown: fee</w:t>
+      </w:r>
+      <w:r>
+        <w:t>t</w:t>
+      </w:r>
+      <w:r>
+        <w:t>, inches, pounds</w:t>
+      </w:r>
+      <w:r>
+        <w:t>. The function first converts the input pounds into kilograms, then combines the feet and inches into just inches</w:t>
+      </w:r>
+      <w:r>
+        <w:t xml:space="preserve"> </w:t>
+      </w:r>
+      <w:proofErr w:type="gramStart"/>
+      <w:r>
+        <w:t xml:space="preserve">and </w:t>
+      </w:r>
+      <w:r>
+        <w:t xml:space="preserve"> converts</w:t>
+      </w:r>
+      <w:proofErr w:type="gramEnd"/>
+      <w:r>
+        <w:t xml:space="preserve"> this number into meters. After this, the function uses the BMI equation (</w:t>
+      </w:r>
+      <w:proofErr w:type="spellStart"/>
+      <w:r>
+        <w:t>bmi</w:t>
+      </w:r>
+      <w:proofErr w:type="spellEnd"/>
+      <w:r>
+        <w:t>=kg/meters</w:t>
+      </w:r>
+      <w:r>
+        <w:rPr>
+          <w:vertAlign w:val="superscript"/>
+        </w:rPr>
+        <w:t>2</w:t>
+      </w:r>
+      <w:r>
+        <w:t>) to compute the BMI of the given parameters rounding to the nearest 0.1.</w:t>
+      </w:r>
+      <w:r>
+        <w:t xml:space="preserve"> The function then uses the calculated BMI to calculate weight class based on these parameters: BMI = underweight &lt; 18.5 &gt;= normal &lt;= 24.9 &gt; overweight &lt;= 29.9 &gt; obese. After weight class is determined, the function returns a tuple containing the calculated BMI value and weight class.</w:t>
+      </w:r>
+    </w:p>
+    <w:p>
+      <w:pPr>
+        <w:spacing w:line="480" w:lineRule="auto"/>
+        <w:ind w:left="720"/>
+        <w:rPr>
+          <w:b/>
+          <w:bCs/>
+        </w:rPr>
+      </w:pPr>
+      <w:r>
+        <w:rPr>
+          <w:b/>
+          <w:bCs/>
+        </w:rPr>
+        <w:t>Tests:</w:t>
+      </w:r>
+    </w:p>
+    <w:p>
+      <w:pPr>
+        <w:spacing w:line="480" w:lineRule="auto"/>
+        <w:ind w:left="720"/>
+      </w:pPr>
+      <w:r>
+        <w:t xml:space="preserve">This function is tested for each of the 4 weight categories it can return: underweight, normal, overweight, or obese. For testing, the </w:t>
+      </w:r>
+      <w:proofErr w:type="spellStart"/>
+      <w:r>
+        <w:t>Pytest</w:t>
+      </w:r>
+      <w:proofErr w:type="spellEnd"/>
+      <w:r>
+        <w:t xml:space="preserve"> framework is used (external Python testing library). Each of the weight categories has </w:t>
+      </w:r>
+      <w:proofErr w:type="spellStart"/>
+      <w:proofErr w:type="gramStart"/>
+      <w:r>
+        <w:t>it’s</w:t>
+      </w:r>
+      <w:proofErr w:type="spellEnd"/>
+      <w:proofErr w:type="gramEnd"/>
+      <w:r>
+        <w:t xml:space="preserve"> own test function </w:t>
+      </w:r>
+      <w:r>
+        <w:lastRenderedPageBreak/>
+        <w:t>parametrized with the various test cases used. Test cases were chosen according to the Nx1 boundary testing technique (as that is what I used to test the function). The reason I chose the Nx1 (1x1 for these tests) testing technique is so that my test cases could catch a boundary shift issue if it arose.</w:t>
+      </w:r>
+      <w:r>
+        <w:t xml:space="preserve"> </w:t>
+      </w:r>
+      <w:r>
+        <w:t xml:space="preserve"> Figure 1 shows the test</w:t>
+      </w:r>
+      <w:r>
+        <w:t xml:space="preserve"> cases chosen for each category using the Nx1 method. Also note that epsilon is .1 for this function and these test cases so the boundary points are selected accordingly.</w:t>
+      </w:r>
+    </w:p>
+    <w:p>
+      <w:pPr>
+        <w:spacing w:line="480" w:lineRule="auto"/>
+        <w:ind w:left="720"/>
+      </w:pPr>
+    </w:p>
+    <w:tbl>
+      <w:tblPr>
+        <w:tblStyle w:val="TableGrid"/>
+        <w:tblW w:w="0" w:type="auto"/>
+        <w:tblInd w:w="720" w:type="dxa"/>
+        <w:tblLook w:val="04A0" w:firstRow="1" w:lastRow="0" w:firstColumn="1" w:lastColumn="0" w:noHBand="0" w:noVBand="1"/>
+      </w:tblPr>
+      <w:tblGrid>
+        <w:gridCol w:w="1755"/>
+        <w:gridCol w:w="1375"/>
+        <w:gridCol w:w="1375"/>
+        <w:gridCol w:w="1375"/>
+        <w:gridCol w:w="1375"/>
+        <w:gridCol w:w="1375"/>
+      </w:tblGrid>
+      <w:tr>
+        <w:tc>
+          <w:tcPr>
+            <w:tcW w:w="1755" w:type="dxa"/>
+          </w:tcPr>
+          <w:p>
+            <w:pPr>
+              <w:spacing w:line="480" w:lineRule="auto"/>
+            </w:pPr>
+            <w:r>
+              <w:t>Test Cases</w:t>
+            </w:r>
+          </w:p>
+        </w:tc>
+        <w:tc>
+          <w:tcPr>
+            <w:tcW w:w="1375" w:type="dxa"/>
+          </w:tcPr>
+          <w:p>
+            <w:pPr>
+              <w:spacing w:line="480" w:lineRule="auto"/>
+            </w:pPr>
+            <w:r>
+              <w:t>1</w:t>
+            </w:r>
+          </w:p>
+        </w:tc>
+        <w:tc>
+          <w:tcPr>
+            <w:tcW w:w="1375" w:type="dxa"/>
+          </w:tcPr>
+          <w:p>
+            <w:pPr>
+              <w:spacing w:line="480" w:lineRule="auto"/>
+            </w:pPr>
+            <w:r>
+              <w:t>2</w:t>
+            </w:r>
+          </w:p>
+        </w:tc>
+        <w:tc>
+          <w:tcPr>
+            <w:tcW w:w="1375" w:type="dxa"/>
+          </w:tcPr>
+          <w:p>
+            <w:pPr>
+              <w:spacing w:line="480" w:lineRule="auto"/>
+            </w:pPr>
+            <w:r>
+              <w:t>3</w:t>
+            </w:r>
+          </w:p>
+        </w:tc>
+        <w:tc>
+          <w:tcPr>
+            <w:tcW w:w="1375" w:type="dxa"/>
+          </w:tcPr>
+          <w:p>
+            <w:pPr>
+              <w:spacing w:line="480" w:lineRule="auto"/>
+            </w:pPr>
+            <w:r>
+              <w:t>4</w:t>
+            </w:r>
+          </w:p>
+        </w:tc>
+        <w:tc>
+          <w:tcPr>
+            <w:tcW w:w="1375" w:type="dxa"/>
+          </w:tcPr>
+          <w:p>
+            <w:pPr>
+              <w:spacing w:line="480" w:lineRule="auto"/>
+            </w:pPr>
+            <w:r>
+              <w:t>5</w:t>
+            </w:r>
+          </w:p>
+        </w:tc>
+      </w:tr>
+      <w:tr>
+        <w:tc>
+          <w:tcPr>
+            <w:tcW w:w="1755" w:type="dxa"/>
+          </w:tcPr>
+          <w:p>
+            <w:pPr>
+              <w:spacing w:line="480" w:lineRule="auto"/>
+            </w:pPr>
+            <w:r>
+              <w:t>Underweight</w:t>
+            </w:r>
+          </w:p>
+        </w:tc>
+        <w:tc>
+          <w:tcPr>
+            <w:tcW w:w="1375" w:type="dxa"/>
+          </w:tcPr>
+          <w:p>
+            <w:pPr>
+              <w:spacing w:line="480" w:lineRule="auto"/>
+            </w:pPr>
+            <w:r>
+              <w:t>0</w:t>
+            </w:r>
+          </w:p>
+        </w:tc>
+        <w:tc>
+          <w:tcPr>
+            <w:tcW w:w="1375" w:type="dxa"/>
+          </w:tcPr>
+          <w:p>
+            <w:pPr>
+              <w:spacing w:line="480" w:lineRule="auto"/>
+            </w:pPr>
+            <w:r>
+              <w:t>0.1</w:t>
+            </w:r>
+          </w:p>
+        </w:tc>
+        <w:tc>
+          <w:tcPr>
+            <w:tcW w:w="1375" w:type="dxa"/>
+          </w:tcPr>
+          <w:p>
+            <w:pPr>
+              <w:spacing w:line="480" w:lineRule="auto"/>
+            </w:pPr>
+            <w:r>
+              <w:t>12</w:t>
+            </w:r>
+          </w:p>
+        </w:tc>
+        <w:tc>
+          <w:tcPr>
+            <w:tcW w:w="1375" w:type="dxa"/>
+          </w:tcPr>
+          <w:p>
+            <w:pPr>
+              <w:spacing w:line="480" w:lineRule="auto"/>
+            </w:pPr>
+            <w:r>
+              <w:t>18.4</w:t>
+            </w:r>
+          </w:p>
+        </w:tc>
+        <w:tc>
+          <w:tcPr>
+            <w:tcW w:w="1375" w:type="dxa"/>
+          </w:tcPr>
+          <w:p>
+            <w:pPr>
+              <w:spacing w:line="480" w:lineRule="auto"/>
+            </w:pPr>
+            <w:r>
+              <w:t>18.5</w:t>
+            </w:r>
+          </w:p>
+        </w:tc>
+      </w:tr>
+      <w:tr>
+        <w:tc>
+          <w:tcPr>
+            <w:tcW w:w="1755" w:type="dxa"/>
+          </w:tcPr>
+          <w:p>
+            <w:pPr>
+              <w:spacing w:line="480" w:lineRule="auto"/>
+            </w:pPr>
+            <w:r>
+              <w:t>Normal</w:t>
+            </w:r>
+          </w:p>
+        </w:tc>
+        <w:tc>
+          <w:tcPr>
+            <w:tcW w:w="1375" w:type="dxa"/>
+          </w:tcPr>
+          <w:p>
+            <w:pPr>
+              <w:spacing w:line="480" w:lineRule="auto"/>
+            </w:pPr>
+            <w:r>
+              <w:t>18.4</w:t>
+            </w:r>
+          </w:p>
+        </w:tc>
+        <w:tc>
+          <w:tcPr>
+            <w:tcW w:w="1375" w:type="dxa"/>
+          </w:tcPr>
+          <w:p>
+            <w:pPr>
+              <w:spacing w:line="480" w:lineRule="auto"/>
+            </w:pPr>
+            <w:r>
+              <w:t>18.5</w:t>
+            </w:r>
+          </w:p>
+        </w:tc>
+        <w:tc>
+          <w:tcPr>
+            <w:tcW w:w="1375" w:type="dxa"/>
+          </w:tcPr>
+          <w:p>
+            <w:pPr>
+              <w:spacing w:line="480" w:lineRule="auto"/>
+            </w:pPr>
+            <w:r>
+              <w:t>21</w:t>
+            </w:r>
+          </w:p>
+        </w:tc>
+        <w:tc>
+          <w:tcPr>
+            <w:tcW w:w="1375" w:type="dxa"/>
+          </w:tcPr>
+          <w:p>
+            <w:pPr>
+              <w:spacing w:line="480" w:lineRule="auto"/>
+            </w:pPr>
+            <w:r>
+              <w:t>24.9</w:t>
+            </w:r>
+          </w:p>
+        </w:tc>
+        <w:tc>
+          <w:tcPr>
+            <w:tcW w:w="1375" w:type="dxa"/>
+          </w:tcPr>
+          <w:p>
+            <w:pPr>
+              <w:spacing w:line="480" w:lineRule="auto"/>
+            </w:pPr>
+            <w:r>
+              <w:t>25</w:t>
+            </w:r>
+          </w:p>
+        </w:tc>
+      </w:tr>
+      <w:tr>
+        <w:tc>
+          <w:tcPr>
+            <w:tcW w:w="1755" w:type="dxa"/>
+          </w:tcPr>
+          <w:p>
+            <w:pPr>
+              <w:spacing w:line="480" w:lineRule="auto"/>
+            </w:pPr>
+            <w:r>
+              <w:t>Overweight</w:t>
+            </w:r>
+          </w:p>
+        </w:tc>
+        <w:tc>
+          <w:tcPr>
+            <w:tcW w:w="1375" w:type="dxa"/>
+          </w:tcPr>
+          <w:p>
+            <w:pPr>
+              <w:spacing w:line="480" w:lineRule="auto"/>
+            </w:pPr>
+            <w:r>
+              <w:t>24.9</w:t>
+            </w:r>
+          </w:p>
+        </w:tc>
+        <w:tc>
+          <w:tcPr>
+            <w:tcW w:w="1375" w:type="dxa"/>
+          </w:tcPr>
+          <w:p>
+            <w:pPr>
+              <w:spacing w:line="480" w:lineRule="auto"/>
+            </w:pPr>
+            <w:r>
+              <w:t>25</w:t>
+            </w:r>
+          </w:p>
+        </w:tc>
+        <w:tc>
+          <w:tcPr>
+            <w:tcW w:w="1375" w:type="dxa"/>
+          </w:tcPr>
+          <w:p>
+            <w:pPr>
+              <w:spacing w:line="480" w:lineRule="auto"/>
+            </w:pPr>
+            <w:r>
+              <w:t>28</w:t>
+            </w:r>
+          </w:p>
+        </w:tc>
+        <w:tc>
+          <w:tcPr>
+            <w:tcW w:w="1375" w:type="dxa"/>
+          </w:tcPr>
+          <w:p>
+            <w:pPr>
+              <w:spacing w:line="480" w:lineRule="auto"/>
+            </w:pPr>
+            <w:r>
+              <w:t>29.9</w:t>
+            </w:r>
+          </w:p>
+        </w:tc>
+        <w:tc>
+          <w:tcPr>
+            <w:tcW w:w="1375" w:type="dxa"/>
+          </w:tcPr>
+          <w:p>
+            <w:pPr>
+              <w:spacing w:line="480" w:lineRule="auto"/>
+            </w:pPr>
+            <w:r>
+              <w:t>30</w:t>
+            </w:r>
+          </w:p>
+        </w:tc>
+      </w:tr>
+      <w:tr>
+        <w:tc>
+          <w:tcPr>
+            <w:tcW w:w="1755" w:type="dxa"/>
+          </w:tcPr>
+          <w:p>
+            <w:pPr>
+              <w:spacing w:line="480" w:lineRule="auto"/>
+            </w:pPr>
+            <w:r>
+              <w:t>Obese</w:t>
+            </w:r>
+          </w:p>
+        </w:tc>
+        <w:tc>
+          <w:tcPr>
+            <w:tcW w:w="1375" w:type="dxa"/>
+          </w:tcPr>
+          <w:p>
+            <w:pPr>
+              <w:spacing w:line="480" w:lineRule="auto"/>
+            </w:pPr>
+            <w:r>
+              <w:t>29.9</w:t>
+            </w:r>
+          </w:p>
+        </w:tc>
+        <w:tc>
+          <w:tcPr>
+            <w:tcW w:w="1375" w:type="dxa"/>
+          </w:tcPr>
+          <w:p>
+            <w:pPr>
+              <w:spacing w:line="480" w:lineRule="auto"/>
+            </w:pPr>
+            <w:r>
+              <w:t>30</w:t>
+            </w:r>
+          </w:p>
+        </w:tc>
+        <w:tc>
+          <w:tcPr>
+            <w:tcW w:w="1375" w:type="dxa"/>
+          </w:tcPr>
+          <w:p>
+            <w:pPr>
+              <w:spacing w:line="480" w:lineRule="auto"/>
+            </w:pPr>
+            <w:r>
+              <w:t>50</w:t>
+            </w:r>
+          </w:p>
+        </w:tc>
+        <w:tc>
+          <w:tcPr>
+            <w:tcW w:w="1375" w:type="dxa"/>
+          </w:tcPr>
+          <w:p>
+            <w:pPr>
+              <w:spacing w:line="480" w:lineRule="auto"/>
+            </w:pPr>
+            <w:r>
+              <w:t>N/A</w:t>
+            </w:r>
+          </w:p>
+        </w:tc>
+        <w:tc>
+          <w:tcPr>
+            <w:tcW w:w="1375" w:type="dxa"/>
+          </w:tcPr>
+          <w:p>
+            <w:pPr>
+              <w:spacing w:line="480" w:lineRule="auto"/>
+            </w:pPr>
+            <w:r>
+              <w:t>N/A</w:t>
+            </w:r>
+          </w:p>
+        </w:tc>
+      </w:tr>
+    </w:tbl>
+    <w:p>
+      <w:pPr>
+        <w:spacing w:line="480" w:lineRule="auto"/>
+        <w:ind w:left="720"/>
+        <w:jc w:val="center"/>
+        <w:rPr>
+          <w:b/>
+          <w:bCs/>
+        </w:rPr>
+      </w:pPr>
+      <w:r>
+        <w:rPr>
+          <w:b/>
+          <w:bCs/>
+        </w:rPr>
+        <w:t>Figure 1</w:t>
+      </w:r>
+    </w:p>
+    <w:p>
+      <w:pPr>
+        <w:spacing w:line="480" w:lineRule="auto"/>
+      </w:pPr>
+      <w:r>
+        <w:tab/>
+      </w:r>
+    </w:p>
+    <w:p>
+      <w:pPr>
+        <w:spacing w:line="480" w:lineRule="auto"/>
+        <w:rPr>
+          <w:b/>
+          <w:bCs/>
+          <w:sz w:val="28"/>
+          <w:szCs w:val="28"/>
+        </w:rPr>
+      </w:pPr>
+      <w:r>
+        <w:rPr>
+          <w:sz w:val="28"/>
+          <w:szCs w:val="28"/>
+        </w:rPr>
+        <w:tab/>
+      </w:r>
+      <w:r>
+        <w:rPr>
+          <w:b/>
+          <w:bCs/>
+          <w:sz w:val="28"/>
+          <w:szCs w:val="28"/>
+        </w:rPr>
+        <w:t>Execution:</w:t>
+      </w:r>
+    </w:p>
+    <w:p>
+      <w:pPr>
+        <w:spacing w:line="480" w:lineRule="auto"/>
+        <w:jc w:val="center"/>
+        <w:rPr>
+          <w:b/>
+          <w:bCs/>
+        </w:rPr>
+      </w:pPr>
+      <w:r>
+        <w:rPr>
+          <w:b/>
+          <w:bCs/>
+        </w:rPr>
+        <w:t>Example of a full execution</w:t>
+      </w:r>
+    </w:p>
+    <w:p>
+      <w:pPr>
+        <w:spacing w:line="480" w:lineRule="auto"/>
+        <w:rPr>
+          <w:b/>
+          <w:bCs/>
+        </w:rPr>
+      </w:pPr>
+      <w:r>
+        <w:rPr>
+          <w:b/>
+          <w:bCs/>
+        </w:rPr>
+        <w:drawing>
+          <wp:inline distT="0" distB="0" distL="0" distR="0" wp14:anchorId="3DAC9B95" wp14:editId="46147FE9">
+            <wp:extent cx="5943600" cy="1536065"/>
+            <wp:effectExtent l="0" t="0" r="0" b="635"/>
+            <wp:docPr id="14" name="Picture 14" descr="Text&#10;&#10;Description automatically generated"/>
+            <wp:cNvGraphicFramePr>
+              <a:graphicFrameLocks xmlns:a="http://schemas.openxmlformats.org/drawingml/2006/main" noChangeAspect="1"/>
+            </wp:cNvGraphicFramePr>
+            <a:graphic xmlns:a="http://schemas.openxmlformats.org/drawingml/2006/main">
+              <a:graphicData uri="http://schemas.openxmlformats.org/drawingml/2006/picture">
+                <pic:pic xmlns:pic="http://schemas.openxmlformats.org/drawingml/2006/picture">
+                  <pic:nvPicPr>
+                    <pic:cNvPr id="14" name="Picture 14" descr="Text&#10;&#10;Description automatically generated"/>
+                    <pic:cNvPicPr/>
+                  </pic:nvPicPr>
+                  <pic:blipFill>
+                    <a:blip r:embed="rId4"/>
+                    <a:stretch>
+                      <a:fillRect/>
+                    </a:stretch>
+                  </pic:blipFill>
+                  <pic:spPr>
+                    <a:xfrm>
+                      <a:off x="0" y="0"/>
+                      <a:ext cx="5943600" cy="1536065"/>
+                    </a:xfrm>
+                    <a:prstGeom prst="rect">
+                      <a:avLst/>
+                    </a:prstGeom>
+                  </pic:spPr>
+                </pic:pic>
+              </a:graphicData>
+            </a:graphic>
+          </wp:inline>
+        </w:drawing>
+      </w:r>
+    </w:p>
+    <w:p>
+      <w:pPr>
+        <w:spacing w:line="480" w:lineRule="auto"/>
+        <w:ind w:left="720"/>
+      </w:pPr>
+      <w:r>
+        <w:lastRenderedPageBreak/>
+        <w:t>This section contains primarily screenshots demonstrating 2 things: the execution of the test file, as well as the tests running manually through the app interface along with the expected result</w:t>
+      </w:r>
+      <w:r>
+        <w:t xml:space="preserve">s. For the manual execution of the test cases, I will omit the redundant tests (where the test cases overlap: </w:t>
+      </w:r>
+      <w:proofErr w:type="gramStart"/>
+      <w:r>
+        <w:t>i.e.</w:t>
+      </w:r>
+      <w:proofErr w:type="gramEnd"/>
+      <w:r>
+        <w:t xml:space="preserve"> underweight: 18.4 and normal 18.4).</w:t>
+      </w:r>
+    </w:p>
+    <w:p>
+      <w:pPr>
+        <w:spacing w:line="480" w:lineRule="auto"/>
+        <w:jc w:val="center"/>
+        <w:rPr>
+          <w:b/>
+          <w:bCs/>
+        </w:rPr>
+      </w:pPr>
+      <w:r>
+        <w:rPr>
+          <w:b/>
+          <w:bCs/>
+        </w:rPr>
+        <w:t>Test file execution</w:t>
+      </w:r>
+    </w:p>
+    <w:p>
+      <w:pPr>
+        <w:spacing w:line="480" w:lineRule="auto"/>
+      </w:pPr>
+      <w:r>
+        <w:drawing>
+          <wp:inline distT="0" distB="0" distL="0" distR="0" wp14:anchorId="3DF0D854" wp14:editId="051F8447">
+            <wp:extent cx="5943600" cy="741680"/>
+            <wp:effectExtent l="0" t="0" r="0" b="0"/>
+            <wp:docPr id="1" name="Picture 1" descr="A screenshot of a computer&#10;&#10;Description automatically generated"/>
+            <wp:cNvGraphicFramePr>
+              <a:graphicFrameLocks xmlns:a="http://schemas.openxmlformats.org/drawingml/2006/main" noChangeAspect="1"/>
+            </wp:cNvGraphicFramePr>
+            <a:graphic xmlns:a="http://schemas.openxmlformats.org/drawingml/2006/main">
+              <a:graphicData uri="http://schemas.openxmlformats.org/drawingml/2006/picture">
+                <pic:pic xmlns:pic="http://schemas.openxmlformats.org/drawingml/2006/picture">
+                  <pic:nvPicPr>
+                    <pic:cNvPr id="1" name="Picture 1" descr="A screenshot of a computer&#10;&#10;Description automatically generated"/>
+                    <pic:cNvPicPr/>
+                  </pic:nvPicPr>
+                  <pic:blipFill>
+                    <a:blip r:embed="rId5"/>
+                    <a:stretch>
+                      <a:fillRect/>
+                    </a:stretch>
+                  </pic:blipFill>
+                  <pic:spPr>
+                    <a:xfrm>
+                      <a:off x="0" y="0"/>
+                      <a:ext cx="5943600" cy="741680"/>
+                    </a:xfrm>
+                    <a:prstGeom prst="rect">
+                      <a:avLst/>
+                    </a:prstGeom>
+                  </pic:spPr>
+                </pic:pic>
+              </a:graphicData>
+            </a:graphic>
+          </wp:inline>
+        </w:drawing>
+      </w:r>
+    </w:p>
+    <w:p>
+      <w:pPr>
+        <w:spacing w:line="480" w:lineRule="auto"/>
+        <w:rPr>
+          <w:b/>
+          <w:bCs/>
+        </w:rPr>
+      </w:pPr>
+    </w:p>
+    <w:p>
+      <w:pPr>
+        <w:spacing w:line="480" w:lineRule="auto"/>
+        <w:jc w:val="center"/>
+        <w:rPr>
+          <w:b/>
+          <w:bCs/>
+        </w:rPr>
+      </w:pPr>
+      <w:r>
+        <w:rPr>
+          <w:b/>
+          <w:bCs/>
+        </w:rPr>
+        <w:t xml:space="preserve">Manual </w:t>
+      </w:r>
+      <w:r>
+        <w:rPr>
+          <w:b/>
+          <w:bCs/>
+        </w:rPr>
+        <w:t>execution</w:t>
+      </w:r>
+    </w:p>
+    <w:p>
+      <w:pPr>
+        <w:spacing w:line="480" w:lineRule="auto"/>
+        <w:jc w:val="center"/>
+        <w:rPr>
+          <w:b/>
+          <w:bCs/>
+        </w:rPr>
+      </w:pPr>
+      <w:r>
+        <w:rPr>
+          <w:b/>
+          <w:bCs/>
+        </w:rPr>
+        <w:drawing>
+          <wp:inline distT="0" distB="0" distL="0" distR="0" wp14:anchorId="602A41FD" wp14:editId="3F08DB4C">
+            <wp:extent cx="5943600" cy="315595"/>
+            <wp:effectExtent l="0" t="0" r="0" b="1905"/>
+            <wp:docPr id="6" name="Picture 6"/>
+            <wp:cNvGraphicFramePr>
+              <a:graphicFrameLocks xmlns:a="http://schemas.openxmlformats.org/drawingml/2006/main" noChangeAspect="1"/>
+            </wp:cNvGraphicFramePr>
+            <a:graphic xmlns:a="http://schemas.openxmlformats.org/drawingml/2006/main">
+              <a:graphicData uri="http://schemas.openxmlformats.org/drawingml/2006/picture">
+                <pic:pic xmlns:pic="http://schemas.openxmlformats.org/drawingml/2006/picture">
+                  <pic:nvPicPr>
+                    <pic:cNvPr id="1" name=""/>
+                    <pic:cNvPicPr/>
+                  </pic:nvPicPr>
+                  <pic:blipFill>
+                    <a:blip r:embed="rId6"/>
+                    <a:stretch>
+                      <a:fillRect/>
+                    </a:stretch>
+                  </pic:blipFill>
+                  <pic:spPr>
+                    <a:xfrm>
+                      <a:off x="0" y="0"/>
+                      <a:ext cx="5943600" cy="315595"/>
+                    </a:xfrm>
+                    <a:prstGeom prst="rect">
+                      <a:avLst/>
+                    </a:prstGeom>
+                  </pic:spPr>
+                </pic:pic>
+              </a:graphicData>
+            </a:graphic>
+          </wp:inline>
+        </w:drawing>
+      </w:r>
+    </w:p>
+    <w:p>
+      <w:pPr>
+        <w:spacing w:line="480" w:lineRule="auto"/>
+        <w:jc w:val="center"/>
+        <w:rPr>
+          <w:b/>
+          <w:bCs/>
+        </w:rPr>
+      </w:pPr>
+      <w:r>
+        <w:rPr>
+          <w:b/>
+          <w:bCs/>
+        </w:rPr>
+        <w:drawing>
+          <wp:inline distT="0" distB="0" distL="0" distR="0" wp14:anchorId="6B516BAF" wp14:editId="5B865873">
+            <wp:extent cx="5943600" cy="346075"/>
+            <wp:effectExtent l="0" t="0" r="0" b="0"/>
+            <wp:docPr id="7" name="Picture 7"/>
+            <wp:cNvGraphicFramePr>
+              <a:graphicFrameLocks xmlns:a="http://schemas.openxmlformats.org/drawingml/2006/main" noChangeAspect="1"/>
+            </wp:cNvGraphicFramePr>
+            <a:graphic xmlns:a="http://schemas.openxmlformats.org/drawingml/2006/main">
+              <a:graphicData uri="http://schemas.openxmlformats.org/drawingml/2006/picture">
+                <pic:pic xmlns:pic="http://schemas.openxmlformats.org/drawingml/2006/picture">
+                  <pic:nvPicPr>
+                    <pic:cNvPr id="1" name=""/>
+                    <pic:cNvPicPr/>
+                  </pic:nvPicPr>
+                  <pic:blipFill>
+                    <a:blip r:embed="rId7"/>
+                    <a:stretch>
+                      <a:fillRect/>
+                    </a:stretch>
+                  </pic:blipFill>
+                  <pic:spPr>
+                    <a:xfrm>
+                      <a:off x="0" y="0"/>
+                      <a:ext cx="5943600" cy="346075"/>
+                    </a:xfrm>
+                    <a:prstGeom prst="rect">
+                      <a:avLst/>
+                    </a:prstGeom>
+                  </pic:spPr>
+                </pic:pic>
+              </a:graphicData>
+            </a:graphic>
+          </wp:inline>
+        </w:drawing>
+      </w:r>
+    </w:p>
+    <w:p>
+      <w:pPr>
+        <w:spacing w:line="480" w:lineRule="auto"/>
+        <w:jc w:val="center"/>
+        <w:rPr>
+          <w:b/>
+          <w:bCs/>
+        </w:rPr>
+      </w:pPr>
+      <w:r>
+        <w:rPr>
+          <w:b/>
+          <w:bCs/>
+        </w:rPr>
+        <w:drawing>
+          <wp:inline distT="0" distB="0" distL="0" distR="0" wp14:anchorId="5F21684B" wp14:editId="01F788DD">
+            <wp:extent cx="5943600" cy="313690"/>
+            <wp:effectExtent l="0" t="0" r="0" b="3810"/>
+            <wp:docPr id="8" name="Picture 8"/>
+            <wp:cNvGraphicFramePr>
+              <a:graphicFrameLocks xmlns:a="http://schemas.openxmlformats.org/drawingml/2006/main" noChangeAspect="1"/>
+            </wp:cNvGraphicFramePr>
+            <a:graphic xmlns:a="http://schemas.openxmlformats.org/drawingml/2006/main">
+              <a:graphicData uri="http://schemas.openxmlformats.org/drawingml/2006/picture">
+                <pic:pic xmlns:pic="http://schemas.openxmlformats.org/drawingml/2006/picture">
+                  <pic:nvPicPr>
+                    <pic:cNvPr id="1" name=""/>
+                    <pic:cNvPicPr/>
+                  </pic:nvPicPr>
+                  <pic:blipFill>
+                    <a:blip r:embed="rId8"/>
+                    <a:stretch>
+                      <a:fillRect/>
+                    </a:stretch>
+                  </pic:blipFill>
+                  <pic:spPr>
+                    <a:xfrm>
+                      <a:off x="0" y="0"/>
+                      <a:ext cx="5943600" cy="313690"/>
+                    </a:xfrm>
+                    <a:prstGeom prst="rect">
+                      <a:avLst/>
+                    </a:prstGeom>
+                  </pic:spPr>
+                </pic:pic>
+              </a:graphicData>
+            </a:graphic>
+          </wp:inline>
+        </w:drawing>
+      </w:r>
+    </w:p>
+    <w:p>
+      <w:pPr>
+        <w:spacing w:line="480" w:lineRule="auto"/>
+        <w:jc w:val="center"/>
+        <w:rPr>
+          <w:b/>
+          <w:bCs/>
+        </w:rPr>
+      </w:pPr>
+      <w:r>
+        <w:rPr>
+          <w:b/>
+          <w:bCs/>
+        </w:rPr>
+        <w:drawing>
+          <wp:inline distT="0" distB="0" distL="0" distR="0" wp14:anchorId="4C24213E" wp14:editId="11FC25FF">
+            <wp:extent cx="5943600" cy="346710"/>
+            <wp:effectExtent l="0" t="0" r="0" b="0"/>
+            <wp:docPr id="2" name="Picture 2"/>
+            <wp:cNvGraphicFramePr>
+              <a:graphicFrameLocks xmlns:a="http://schemas.openxmlformats.org/drawingml/2006/main" noChangeAspect="1"/>
+            </wp:cNvGraphicFramePr>
+            <a:graphic xmlns:a="http://schemas.openxmlformats.org/drawingml/2006/main">
+              <a:graphicData uri="http://schemas.openxmlformats.org/drawingml/2006/picture">
+                <pic:pic xmlns:pic="http://schemas.openxmlformats.org/drawingml/2006/picture">
+                  <pic:nvPicPr>
+                    <pic:cNvPr id="1" name=""/>
+                    <pic:cNvPicPr/>
+                  </pic:nvPicPr>
+                  <pic:blipFill>
+                    <a:blip r:embed="rId9"/>
+                    <a:stretch>
+                      <a:fillRect/>
+                    </a:stretch>
+                  </pic:blipFill>
+                  <pic:spPr>
+                    <a:xfrm>
+                      <a:off x="0" y="0"/>
+                      <a:ext cx="5943600" cy="346710"/>
+                    </a:xfrm>
+                    <a:prstGeom prst="rect">
+                      <a:avLst/>
+                    </a:prstGeom>
+                  </pic:spPr>
+                </pic:pic>
+              </a:graphicData>
+            </a:graphic>
+          </wp:inline>
+        </w:drawing>
+      </w:r>
+    </w:p>
+    <w:p>
+      <w:pPr>
+        <w:spacing w:line="480" w:lineRule="auto"/>
+        <w:jc w:val="center"/>
+        <w:rPr>
+          <w:b/>
+          <w:bCs/>
+        </w:rPr>
+      </w:pPr>
+      <w:r>
+        <w:rPr>
+          <w:b/>
+          <w:bCs/>
+        </w:rPr>
+        <w:drawing>
+          <wp:inline distT="0" distB="0" distL="0" distR="0" wp14:anchorId="35BBEEA3" wp14:editId="0CF206FB">
+            <wp:extent cx="5943600" cy="314325"/>
+            <wp:effectExtent l="0" t="0" r="0" b="3175"/>
+            <wp:docPr id="3" name="Picture 3"/>
+            <wp:cNvGraphicFramePr>
+              <a:graphicFrameLocks xmlns:a="http://schemas.openxmlformats.org/drawingml/2006/main" noChangeAspect="1"/>
+            </wp:cNvGraphicFramePr>
+            <a:graphic xmlns:a="http://schemas.openxmlformats.org/drawingml/2006/main">
+              <a:graphicData uri="http://schemas.openxmlformats.org/drawingml/2006/picture">
+                <pic:pic xmlns:pic="http://schemas.openxmlformats.org/drawingml/2006/picture">
+                  <pic:nvPicPr>
+                    <pic:cNvPr id="1" name=""/>
+                    <pic:cNvPicPr/>
+                  </pic:nvPicPr>
+                  <pic:blipFill>
+                    <a:blip r:embed="rId10"/>
+                    <a:stretch>
+                      <a:fillRect/>
+                    </a:stretch>
+                  </pic:blipFill>
+                  <pic:spPr>
+                    <a:xfrm>
+                      <a:off x="0" y="0"/>
+                      <a:ext cx="5943600" cy="314325"/>
+                    </a:xfrm>
+                    <a:prstGeom prst="rect">
+                      <a:avLst/>
+                    </a:prstGeom>
+                  </pic:spPr>
+                </pic:pic>
+              </a:graphicData>
+            </a:graphic>
+          </wp:inline>
+        </w:drawing>
+      </w:r>
+    </w:p>
+    <w:p>
+      <w:pPr>
+        <w:spacing w:line="480" w:lineRule="auto"/>
+        <w:jc w:val="center"/>
+        <w:rPr>
+          <w:b/>
+          <w:bCs/>
+        </w:rPr>
+      </w:pPr>
+      <w:r>
+        <w:rPr>
+          <w:b/>
+          <w:bCs/>
+        </w:rPr>
+        <w:drawing>
+          <wp:inline distT="0" distB="0" distL="0" distR="0" wp14:anchorId="5248ABC9" wp14:editId="6D9C2666">
+            <wp:extent cx="5943600" cy="326390"/>
+            <wp:effectExtent l="0" t="0" r="0" b="3810"/>
+            <wp:docPr id="4" name="Picture 4"/>
+            <wp:cNvGraphicFramePr>
+              <a:graphicFrameLocks xmlns:a="http://schemas.openxmlformats.org/drawingml/2006/main" noChangeAspect="1"/>
+            </wp:cNvGraphicFramePr>
+            <a:graphic xmlns:a="http://schemas.openxmlformats.org/drawingml/2006/main">
+              <a:graphicData uri="http://schemas.openxmlformats.org/drawingml/2006/picture">
+                <pic:pic xmlns:pic="http://schemas.openxmlformats.org/drawingml/2006/picture">
+                  <pic:nvPicPr>
+                    <pic:cNvPr id="1" name=""/>
+                    <pic:cNvPicPr/>
+                  </pic:nvPicPr>
+                  <pic:blipFill>
+                    <a:blip r:embed="rId11"/>
+                    <a:stretch>
+                      <a:fillRect/>
+                    </a:stretch>
+                  </pic:blipFill>
+                  <pic:spPr>
+                    <a:xfrm>
+                      <a:off x="0" y="0"/>
+                      <a:ext cx="5943600" cy="326390"/>
+                    </a:xfrm>
+                    <a:prstGeom prst="rect">
+                      <a:avLst/>
+                    </a:prstGeom>
+                  </pic:spPr>
+                </pic:pic>
+              </a:graphicData>
+            </a:graphic>
+          </wp:inline>
+        </w:drawing>
+      </w:r>
+    </w:p>
+    <w:p>
+      <w:pPr>
+        <w:spacing w:line="480" w:lineRule="auto"/>
+        <w:jc w:val="center"/>
+        <w:rPr>
+          <w:b/>
+          <w:bCs/>
+        </w:rPr>
+      </w:pPr>
+      <w:r>
+        <w:rPr>
+          <w:b/>
+          <w:bCs/>
+        </w:rPr>
+        <w:drawing>
+          <wp:inline distT="0" distB="0" distL="0" distR="0" wp14:anchorId="360D49F1" wp14:editId="0B3075DD">
+            <wp:extent cx="5943600" cy="344170"/>
+            <wp:effectExtent l="0" t="0" r="0" b="0"/>
+            <wp:docPr id="5" name="Picture 5"/>
+            <wp:cNvGraphicFramePr>
+              <a:graphicFrameLocks xmlns:a="http://schemas.openxmlformats.org/drawingml/2006/main" noChangeAspect="1"/>
+            </wp:cNvGraphicFramePr>
+            <a:graphic xmlns:a="http://schemas.openxmlformats.org/drawingml/2006/main">
+              <a:graphicData uri="http://schemas.openxmlformats.org/drawingml/2006/picture">
+                <pic:pic xmlns:pic="http://schemas.openxmlformats.org/drawingml/2006/picture">
+                  <pic:nvPicPr>
+                    <pic:cNvPr id="1" name=""/>
+                    <pic:cNvPicPr/>
+                  </pic:nvPicPr>
+                  <pic:blipFill>
+                    <a:blip r:embed="rId12"/>
+                    <a:stretch>
+                      <a:fillRect/>
+                    </a:stretch>
+                  </pic:blipFill>
+                  <pic:spPr>
+                    <a:xfrm>
+                      <a:off x="0" y="0"/>
+                      <a:ext cx="5943600" cy="344170"/>
+                    </a:xfrm>
+                    <a:prstGeom prst="rect">
+                      <a:avLst/>
+                    </a:prstGeom>
+                  </pic:spPr>
+                </pic:pic>
+              </a:graphicData>
+            </a:graphic>
+          </wp:inline>
+        </w:drawing>
+      </w:r>
+    </w:p>
+    <w:p>
+      <w:pPr>
+        <w:spacing w:line="480" w:lineRule="auto"/>
+        <w:jc w:val="center"/>
+        <w:rPr>
+          <w:b/>
+          <w:bCs/>
+        </w:rPr>
+      </w:pPr>
+      <w:r>
+        <w:rPr>
+          <w:b/>
+          <w:bCs/>
+        </w:rPr>
+        <w:drawing>
+          <wp:inline distT="0" distB="0" distL="0" distR="0" wp14:anchorId="20E48506" wp14:editId="4EFCAD15">
+            <wp:extent cx="5943600" cy="294640"/>
+            <wp:effectExtent l="0" t="0" r="0" b="0"/>
+            <wp:docPr id="9" name="Picture 9"/>
+            <wp:cNvGraphicFramePr>
+              <a:graphicFrameLocks xmlns:a="http://schemas.openxmlformats.org/drawingml/2006/main" noChangeAspect="1"/>
+            </wp:cNvGraphicFramePr>
+            <a:graphic xmlns:a="http://schemas.openxmlformats.org/drawingml/2006/main">
+              <a:graphicData uri="http://schemas.openxmlformats.org/drawingml/2006/picture">
+                <pic:pic xmlns:pic="http://schemas.openxmlformats.org/drawingml/2006/picture">
+                  <pic:nvPicPr>
+                    <pic:cNvPr id="1" name=""/>
+                    <pic:cNvPicPr/>
+                  </pic:nvPicPr>
+                  <pic:blipFill>
+                    <a:blip r:embed="rId13"/>
+                    <a:stretch>
+                      <a:fillRect/>
+                    </a:stretch>
+                  </pic:blipFill>
+                  <pic:spPr>
+                    <a:xfrm>
+                      <a:off x="0" y="0"/>
+                      <a:ext cx="5943600" cy="294640"/>
+                    </a:xfrm>
+                    <a:prstGeom prst="rect">
+                      <a:avLst/>
+                    </a:prstGeom>
+                  </pic:spPr>
+                </pic:pic>
+              </a:graphicData>
+            </a:graphic>
+          </wp:inline>
+        </w:drawing>
+      </w:r>
+    </w:p>
+    <w:p>
+      <w:pPr>
+        <w:spacing w:line="480" w:lineRule="auto"/>
+        <w:jc w:val="center"/>
+        <w:rPr>
+          <w:b/>
+          <w:bCs/>
+        </w:rPr>
+      </w:pPr>
+      <w:r>
+        <w:rPr>
+          <w:b/>
+          <w:bCs/>
+        </w:rPr>
+        <w:drawing>
+          <wp:inline distT="0" distB="0" distL="0" distR="0" wp14:anchorId="479BED9E" wp14:editId="405E6050">
+            <wp:extent cx="5943600" cy="346710"/>
+            <wp:effectExtent l="0" t="0" r="0" b="0"/>
+            <wp:docPr id="10" name="Picture 10"/>
+            <wp:cNvGraphicFramePr>
+              <a:graphicFrameLocks xmlns:a="http://schemas.openxmlformats.org/drawingml/2006/main" noChangeAspect="1"/>
+            </wp:cNvGraphicFramePr>
+            <a:graphic xmlns:a="http://schemas.openxmlformats.org/drawingml/2006/main">
+              <a:graphicData uri="http://schemas.openxmlformats.org/drawingml/2006/picture">
+                <pic:pic xmlns:pic="http://schemas.openxmlformats.org/drawingml/2006/picture">
+                  <pic:nvPicPr>
+                    <pic:cNvPr id="1" name=""/>
+                    <pic:cNvPicPr/>
+                  </pic:nvPicPr>
+                  <pic:blipFill>
+                    <a:blip r:embed="rId14"/>
+                    <a:stretch>
+                      <a:fillRect/>
+                    </a:stretch>
+                  </pic:blipFill>
+                  <pic:spPr>
+                    <a:xfrm>
+                      <a:off x="0" y="0"/>
+                      <a:ext cx="5943600" cy="346710"/>
+                    </a:xfrm>
+                    <a:prstGeom prst="rect">
+                      <a:avLst/>
+                    </a:prstGeom>
+                  </pic:spPr>
+                </pic:pic>
+              </a:graphicData>
+            </a:graphic>
+          </wp:inline>
+        </w:drawing>
+      </w:r>
+    </w:p>
+    <w:p>
+      <w:pPr>
+        <w:spacing w:line="480" w:lineRule="auto"/>
+        <w:jc w:val="center"/>
+        <w:rPr>
+          <w:b/>
+          <w:bCs/>
+        </w:rPr>
+      </w:pPr>
+      <w:r>
+        <w:rPr>
+          <w:b/>
+          <w:bCs/>
+        </w:rPr>
+        <w:lastRenderedPageBreak/>
+        <w:drawing>
+          <wp:inline distT="0" distB="0" distL="0" distR="0" wp14:anchorId="77551825" wp14:editId="38972F16">
+            <wp:extent cx="5943600" cy="326390"/>
+            <wp:effectExtent l="0" t="0" r="0" b="3810"/>
+            <wp:docPr id="11" name="Picture 11"/>
+            <wp:cNvGraphicFramePr>
+              <a:graphicFrameLocks xmlns:a="http://schemas.openxmlformats.org/drawingml/2006/main" noChangeAspect="1"/>
+            </wp:cNvGraphicFramePr>
+            <a:graphic xmlns:a="http://schemas.openxmlformats.org/drawingml/2006/main">
+              <a:graphicData uri="http://schemas.openxmlformats.org/drawingml/2006/picture">
+                <pic:pic xmlns:pic="http://schemas.openxmlformats.org/drawingml/2006/picture">
+                  <pic:nvPicPr>
+                    <pic:cNvPr id="1" name=""/>
+                    <pic:cNvPicPr/>
+                  </pic:nvPicPr>
+                  <pic:blipFill>
+                    <a:blip r:embed="rId15"/>
+                    <a:stretch>
+                      <a:fillRect/>
+                    </a:stretch>
+                  </pic:blipFill>
+                  <pic:spPr>
+                    <a:xfrm>
+                      <a:off x="0" y="0"/>
+                      <a:ext cx="5943600" cy="326390"/>
+                    </a:xfrm>
+                    <a:prstGeom prst="rect">
+                      <a:avLst/>
+                    </a:prstGeom>
+                  </pic:spPr>
+                </pic:pic>
+              </a:graphicData>
+            </a:graphic>
+          </wp:inline>
+        </w:drawing>
+      </w:r>
+    </w:p>
+    <w:p>
+      <w:pPr>
+        <w:spacing w:line="480" w:lineRule="auto"/>
+        <w:jc w:val="center"/>
+        <w:rPr>
+          <w:b/>
+          <w:bCs/>
+        </w:rPr>
+      </w:pPr>
+      <w:r>
+        <w:rPr>
+          <w:b/>
+          <w:bCs/>
+        </w:rPr>
+        <w:drawing>
+          <wp:inline distT="0" distB="0" distL="0" distR="0" wp14:anchorId="0B4AE752" wp14:editId="4CF510B0">
+            <wp:extent cx="5943600" cy="325755"/>
+            <wp:effectExtent l="0" t="0" r="0" b="4445"/>
+            <wp:docPr id="12" name="Picture 12"/>
+            <wp:cNvGraphicFramePr>
+              <a:graphicFrameLocks xmlns:a="http://schemas.openxmlformats.org/drawingml/2006/main" noChangeAspect="1"/>
+            </wp:cNvGraphicFramePr>
+            <a:graphic xmlns:a="http://schemas.openxmlformats.org/drawingml/2006/main">
+              <a:graphicData uri="http://schemas.openxmlformats.org/drawingml/2006/picture">
+                <pic:pic xmlns:pic="http://schemas.openxmlformats.org/drawingml/2006/picture">
+                  <pic:nvPicPr>
+                    <pic:cNvPr id="1" name=""/>
+                    <pic:cNvPicPr/>
+                  </pic:nvPicPr>
+                  <pic:blipFill>
+                    <a:blip r:embed="rId16"/>
+                    <a:stretch>
+                      <a:fillRect/>
+                    </a:stretch>
+                  </pic:blipFill>
+                  <pic:spPr>
+                    <a:xfrm>
+                      <a:off x="0" y="0"/>
+                      <a:ext cx="5943600" cy="325755"/>
+                    </a:xfrm>
+                    <a:prstGeom prst="rect">
+                      <a:avLst/>
+                    </a:prstGeom>
+                  </pic:spPr>
+                </pic:pic>
+              </a:graphicData>
+            </a:graphic>
+          </wp:inline>
+        </w:drawing>
+      </w:r>
+    </w:p>
+    <w:p>
+      <w:pPr>
+        <w:spacing w:line="480" w:lineRule="auto"/>
+        <w:jc w:val="center"/>
+        <w:rPr>
+          <w:b/>
+          <w:bCs/>
+        </w:rPr>
+      </w:pPr>
+      <w:r>
+        <w:rPr>
+          <w:b/>
+          <w:bCs/>
+        </w:rPr>
+        <w:drawing>
+          <wp:inline distT="0" distB="0" distL="0" distR="0" wp14:anchorId="3B54A251" wp14:editId="50642B81">
+            <wp:extent cx="5943600" cy="335915"/>
+            <wp:effectExtent l="0" t="0" r="0" b="0"/>
+            <wp:docPr id="13" name="Picture 13"/>
+            <wp:cNvGraphicFramePr>
+              <a:graphicFrameLocks xmlns:a="http://schemas.openxmlformats.org/drawingml/2006/main" noChangeAspect="1"/>
+            </wp:cNvGraphicFramePr>
+            <a:graphic xmlns:a="http://schemas.openxmlformats.org/drawingml/2006/main">
+              <a:graphicData uri="http://schemas.openxmlformats.org/drawingml/2006/picture">
+                <pic:pic xmlns:pic="http://schemas.openxmlformats.org/drawingml/2006/picture">
+                  <pic:nvPicPr>
+                    <pic:cNvPr id="1" name=""/>
+                    <pic:cNvPicPr/>
+                  </pic:nvPicPr>
+                  <pic:blipFill>
+                    <a:blip r:embed="rId17"/>
+                    <a:stretch>
+                      <a:fillRect/>
+                    </a:stretch>
+                  </pic:blipFill>
+                  <pic:spPr>
+                    <a:xfrm>
+                      <a:off x="0" y="0"/>
+                      <a:ext cx="5943600" cy="335915"/>
+                    </a:xfrm>
+                    <a:prstGeom prst="rect">
+                      <a:avLst/>
+                    </a:prstGeom>
+                  </pic:spPr>
+                </pic:pic>
+              </a:graphicData>
+            </a:graphic>
+          </wp:inline>
+        </w:drawing>
+      </w:r>
+    </w:p>
+    <w:p>
+      <w:pPr>
+        <w:spacing w:line="480" w:lineRule="auto"/>
+        <w:ind w:firstLine="720"/>
+        <w:rPr>
+          <w:b/>
+          <w:bCs/>
+          <w:sz w:val="28"/>
+          <w:szCs w:val="28"/>
+        </w:rPr>
+      </w:pPr>
+      <w:r>
+        <w:rPr>
+          <w:b/>
+          <w:bCs/>
+          <w:sz w:val="28"/>
+          <w:szCs w:val="28"/>
+        </w:rPr>
+        <w:t>Boundary Shift:</w:t>
+      </w:r>
+    </w:p>
+    <w:p>
+      <w:pPr>
+        <w:spacing w:line="480" w:lineRule="auto"/>
+        <w:ind w:left="720"/>
+      </w:pPr>
+      <w:r>
+        <w:t>For one execution of test cases, I introduced a boundary shift in my code. I changed the boundary at the lower end of normal and the higher end of underweight</w:t>
+      </w:r>
+      <w:r>
+        <w:t>. The boundary shift changes the boundary bordering Underweight and normal from 29.9 to 29.8. The change in code can be seen in the next two screenshots.</w:t>
+      </w:r>
+    </w:p>
+    <w:p>
+      <w:pPr>
+        <w:spacing w:line="480" w:lineRule="auto"/>
+        <w:ind w:firstLine="720"/>
+      </w:pPr>
+    </w:p>
+    <w:p>
+      <w:pPr>
+        <w:spacing w:line="480" w:lineRule="auto"/>
+        <w:ind w:firstLine="720"/>
+        <w:jc w:val="center"/>
+      </w:pPr>
+      <w:r>
+        <w:drawing>
+          <wp:inline distT="0" distB="0" distL="0" distR="0" wp14:anchorId="6EC79F6D" wp14:editId="7B3C0324">
+            <wp:extent cx="3378200" cy="3009900"/>
+            <wp:effectExtent l="0" t="0" r="0" b="0"/>
+            <wp:docPr id="22" name="Picture 22" descr="Text&#10;&#10;Description automatically generated"/>
+            <wp:cNvGraphicFramePr>
+              <a:graphicFrameLocks xmlns:a="http://schemas.openxmlformats.org/drawingml/2006/main" noChangeAspect="1"/>
+            </wp:cNvGraphicFramePr>
+            <a:graphic xmlns:a="http://schemas.openxmlformats.org/drawingml/2006/main">
+              <a:graphicData uri="http://schemas.openxmlformats.org/drawingml/2006/picture">
+                <pic:pic xmlns:pic="http://schemas.openxmlformats.org/drawingml/2006/picture">
+                  <pic:nvPicPr>
+                    <pic:cNvPr id="22" name="Picture 22" descr="Text&#10;&#10;Description automatically generated"/>
+                    <pic:cNvPicPr/>
+                  </pic:nvPicPr>
+                  <pic:blipFill>
+                    <a:blip r:embed="rId18"/>
+                    <a:stretch>
+                      <a:fillRect/>
+                    </a:stretch>
+                  </pic:blipFill>
+                  <pic:spPr>
+                    <a:xfrm>
+                      <a:off x="0" y="0"/>
+                      <a:ext cx="3378200" cy="3009900"/>
+                    </a:xfrm>
+                    <a:prstGeom prst="rect">
+                      <a:avLst/>
+                    </a:prstGeom>
+                  </pic:spPr>
+                </pic:pic>
+              </a:graphicData>
+            </a:graphic>
+          </wp:inline>
+        </w:drawing>
+      </w:r>
+    </w:p>
+    <w:p>
+      <w:pPr>
+        <w:spacing w:line="480" w:lineRule="auto"/>
+        <w:ind w:firstLine="720"/>
+        <w:jc w:val="center"/>
+        <w:rPr>
+          <w:b/>
+          <w:bCs/>
+        </w:rPr>
+      </w:pPr>
+      <w:r>
+        <w:rPr>
+          <w:b/>
+          <w:bCs/>
+        </w:rPr>
+        <w:t>Original Code</w:t>
+      </w:r>
+    </w:p>
+    <w:p>
+      <w:pPr>
+        <w:spacing w:line="480" w:lineRule="auto"/>
+        <w:ind w:firstLine="720"/>
+        <w:rPr>
+          <w:b/>
+          <w:bCs/>
+        </w:rPr>
+      </w:pPr>
+    </w:p>
+    <w:p>
+      <w:pPr>
+        <w:spacing w:line="480" w:lineRule="auto"/>
+        <w:ind w:firstLine="720"/>
+        <w:jc w:val="center"/>
+        <w:rPr>
+          <w:b/>
+          <w:bCs/>
+        </w:rPr>
+      </w:pPr>
+    </w:p>
+    <w:p>
+      <w:pPr>
+        <w:spacing w:line="480" w:lineRule="auto"/>
+        <w:ind w:firstLine="720"/>
+        <w:jc w:val="center"/>
+        <w:rPr>
+          <w:b/>
+          <w:bCs/>
+        </w:rPr>
+      </w:pPr>
+      <w:r>
+        <w:rPr>
+          <w:b/>
+          <w:bCs/>
+        </w:rPr>
+        <w:lastRenderedPageBreak/>
+        <w:drawing>
+          <wp:inline distT="0" distB="0" distL="0" distR="0" wp14:anchorId="13496E05" wp14:editId="030E6387">
+            <wp:extent cx="3619500" cy="3086100"/>
+            <wp:effectExtent l="0" t="0" r="0" b="0"/>
+            <wp:docPr id="21" name="Picture 21" descr="Text&#10;&#10;Description automatically generated"/>
+            <wp:cNvGraphicFramePr>
+              <a:graphicFrameLocks xmlns:a="http://schemas.openxmlformats.org/drawingml/2006/main" noChangeAspect="1"/>
+            </wp:cNvGraphicFramePr>
+            <a:graphic xmlns:a="http://schemas.openxmlformats.org/drawingml/2006/main">
+              <a:graphicData uri="http://schemas.openxmlformats.org/drawingml/2006/picture">
+                <pic:pic xmlns:pic="http://schemas.openxmlformats.org/drawingml/2006/picture">
+                  <pic:nvPicPr>
+                    <pic:cNvPr id="21" name="Picture 21" descr="Text&#10;&#10;Description automatically generated"/>
+                    <pic:cNvPicPr/>
+                  </pic:nvPicPr>
+                  <pic:blipFill>
+                    <a:blip r:embed="rId19"/>
+                    <a:stretch>
+                      <a:fillRect/>
+                    </a:stretch>
+                  </pic:blipFill>
+                  <pic:spPr>
+                    <a:xfrm>
+                      <a:off x="0" y="0"/>
+                      <a:ext cx="3619500" cy="3086100"/>
+                    </a:xfrm>
+                    <a:prstGeom prst="rect">
+                      <a:avLst/>
+                    </a:prstGeom>
+                  </pic:spPr>
+                </pic:pic>
+              </a:graphicData>
+            </a:graphic>
+          </wp:inline>
+        </w:drawing>
+      </w:r>
+    </w:p>
+    <w:p>
+      <w:pPr>
+        <w:spacing w:line="480" w:lineRule="auto"/>
+        <w:ind w:firstLine="720"/>
+        <w:jc w:val="center"/>
+        <w:rPr>
+          <w:b/>
+          <w:bCs/>
+        </w:rPr>
+      </w:pPr>
+      <w:r>
+        <w:rPr>
+          <w:b/>
+          <w:bCs/>
+        </w:rPr>
+        <w:t>Code Introducing Boundary Shift</w:t>
+      </w:r>
+    </w:p>
+    <w:p>
+      <w:pPr>
+        <w:spacing w:line="480" w:lineRule="auto"/>
+        <w:ind w:firstLine="720"/>
+        <w:jc w:val="center"/>
+        <w:rPr>
+          <w:b/>
+          <w:bCs/>
+        </w:rPr>
+      </w:pPr>
+    </w:p>
+    <w:p>
+      <w:pPr>
+        <w:spacing w:line="480" w:lineRule="auto"/>
+        <w:ind w:left="720"/>
+      </w:pPr>
+      <w:r>
+        <w:t>Below is the execution of the test cases</w:t>
+      </w:r>
+      <w:r>
+        <w:t xml:space="preserve"> after the boundary shift was introduced</w:t>
+      </w:r>
+      <w:r>
+        <w:t>. As can be seen, the boundary shift is detected by the code</w:t>
+      </w:r>
+      <w:r>
+        <w:t xml:space="preserve">. This is due to the implementation of Nx1 technique. </w:t>
+      </w:r>
+      <w:r>
+        <w:t xml:space="preserve">This technique can determine a boundary shift problem where EPC would not have. The reason Nx1 was able to detect a boundary shift problem was because we used 1 point “on” the boundary, and one point “off” the boundary. </w:t>
+      </w:r>
+      <w:r>
+        <w:t xml:space="preserve">The “off” point guarantees that we will be able to catch a boundary shift problem as regardless of the way the boundary shifts, either the “on” OR the “off” point will catch the mistake in code. </w:t>
+      </w:r>
+    </w:p>
+    <w:p>
+      <w:pPr>
+        <w:spacing w:line="480" w:lineRule="auto"/>
+        <w:ind w:firstLine="720"/>
+        <w:jc w:val="center"/>
+        <w:rPr>
+          <w:b/>
+          <w:bCs/>
+        </w:rPr>
+      </w:pPr>
+      <w:r>
+        <w:rPr>
+          <w:b/>
+          <w:bCs/>
+        </w:rPr>
+        <w:lastRenderedPageBreak/>
+        <w:drawing>
+          <wp:inline distT="0" distB="0" distL="0" distR="0" wp14:anchorId="28FB53A4" wp14:editId="3C5B89DB">
+            <wp:extent cx="5943600" cy="3252470"/>
+            <wp:effectExtent l="0" t="0" r="0" b="0"/>
+            <wp:docPr id="20" name="Picture 20" descr="Text&#10;&#10;Description automatically generated"/>
+            <wp:cNvGraphicFramePr>
+              <a:graphicFrameLocks xmlns:a="http://schemas.openxmlformats.org/drawingml/2006/main" noChangeAspect="1"/>
+            </wp:cNvGraphicFramePr>
+            <a:graphic xmlns:a="http://schemas.openxmlformats.org/drawingml/2006/main">
+              <a:graphicData uri="http://schemas.openxmlformats.org/drawingml/2006/picture">
+                <pic:pic xmlns:pic="http://schemas.openxmlformats.org/drawingml/2006/picture">
+                  <pic:nvPicPr>
+                    <pic:cNvPr id="20" name="Picture 20" descr="Text&#10;&#10;Description automatically generated"/>
+                    <pic:cNvPicPr/>
+                  </pic:nvPicPr>
+                  <pic:blipFill>
+                    <a:blip r:embed="rId20"/>
+                    <a:stretch>
+                      <a:fillRect/>
+                    </a:stretch>
+                  </pic:blipFill>
+                  <pic:spPr>
+                    <a:xfrm>
+                      <a:off x="0" y="0"/>
+                      <a:ext cx="5943600" cy="3252470"/>
+                    </a:xfrm>
+                    <a:prstGeom prst="rect">
+                      <a:avLst/>
+                    </a:prstGeom>
+                  </pic:spPr>
+                </pic:pic>
+              </a:graphicData>
+            </a:graphic>
+          </wp:inline>
+        </w:drawing>
+      </w:r>
+    </w:p>
+    <w:p>
+      <w:pPr>
+        <w:spacing w:line="480" w:lineRule="auto"/>
+        <w:ind w:firstLine="720"/>
+        <w:jc w:val="center"/>
+        <w:rPr>
+          <w:b/>
+          <w:bCs/>
+        </w:rPr>
+      </w:pPr>
+    </w:p>
+    <w:p>
+      <w:pPr>
+        <w:spacing w:line="480" w:lineRule="auto"/>
+        <w:ind w:firstLine="720"/>
+        <w:jc w:val="center"/>
+        <w:rPr>
+          <w:b/>
+          <w:bCs/>
+          <w:sz w:val="30"/>
+          <w:szCs w:val="30"/>
+        </w:rPr>
+      </w:pPr>
+      <w:r>
+        <w:rPr>
+          <w:b/>
+          <w:bCs/>
+          <w:sz w:val="30"/>
+          <w:szCs w:val="30"/>
+        </w:rPr>
+        <w:t>Instructions for Setup</w:t>
+      </w:r>
+    </w:p>
+    <w:p>
+      <w:pPr>
+        <w:spacing w:line="480" w:lineRule="auto"/>
+        <w:ind w:firstLine="720"/>
         <w:rPr>
           <w:b/>
           <w:bCs/>
@@ -684,6 +2486,22 @@
       <w:shd w:val="clear" w:color="auto" w:fill="E1DFDD"/>
     </w:rPr>
   </w:style>
+  <w:style w:type="table" w:styleId="TableGrid">
+    <w:name w:val="Table Grid"/>
+    <w:basedOn w:val="TableNormal"/>
+    <w:uiPriority w:val="39"/>
+    <w:rsid w:val="00C84C7B"/>
+    <w:tblPr>
+      <w:tblBorders>
+        <w:top w:val="single" w:sz="4" w:space="0" w:color="auto"/>
+        <w:left w:val="single" w:sz="4" w:space="0" w:color="auto"/>
+        <w:bottom w:val="single" w:sz="4" w:space="0" w:color="auto"/>
+        <w:right w:val="single" w:sz="4" w:space="0" w:color="auto"/>
+        <w:insideH w:val="single" w:sz="4" w:space="0" w:color="auto"/>
+        <w:insideV w:val="single" w:sz="4" w:space="0" w:color="auto"/>
+      </w:tblBorders>
+    </w:tblPr>
+  </w:style>
 </w:styles>
 </file>
 

</xml_diff>